<commit_message>
Course finished. Final commit
</commit_message>
<xml_diff>
--- a/SpringUdemyCourseNotes.docx
+++ b/SpringUdemyCourseNotes.docx
@@ -1,6 +1,6 @@
 
 <file path=word/document.xml><?xml version="1.0" encoding="utf-8"?>
-<w:document xmlns:wpc="http://schemas.microsoft.com/office/word/2010/wordprocessingCanvas" xmlns:cx="http://schemas.microsoft.com/office/drawing/2014/chartex" xmlns:cx1="http://schemas.microsoft.com/office/drawing/2015/9/8/chartex" xmlns:cx2="http://schemas.microsoft.com/office/drawing/2015/10/21/chartex" xmlns:cx3="http://schemas.microsoft.com/office/drawing/2016/5/9/chartex" xmlns:cx4="http://schemas.microsoft.com/office/drawing/2016/5/10/chartex" xmlns:cx5="http://schemas.microsoft.com/office/drawing/2016/5/11/chartex" xmlns:cx6="http://schemas.microsoft.com/office/drawing/2016/5/12/chartex" xmlns:cx7="http://schemas.microsoft.com/office/drawing/2016/5/13/chartex" xmlns:cx8="http://schemas.microsoft.com/office/drawing/2016/5/14/chartex" xmlns:mc="http://schemas.openxmlformats.org/markup-compatibility/2006" xmlns:aink="http://schemas.microsoft.com/office/drawing/2016/ink" xmlns:am3d="http://schemas.microsoft.com/office/drawing/2017/model3d" xmlns:o="urn:schemas-microsoft-com:office:office" xmlns:r="http://schemas.openxmlformats.org/officeDocument/2006/relationships" xmlns:m="http://schemas.openxmlformats.org/officeDocument/2006/math" xmlns:v="urn:schemas-microsoft-com:vml" xmlns:wp14="http://schemas.microsoft.com/office/word/2010/wordprocessingDrawing" xmlns:wp="http://schemas.openxmlformats.org/drawingml/2006/wordprocessingDrawing" xmlns:w10="urn:schemas-microsoft-com:office:word" xmlns:w="http://schemas.openxmlformats.org/wordprocessingml/2006/main" xmlns:w14="http://schemas.microsoft.com/office/word/2010/wordml" xmlns:w15="http://schemas.microsoft.com/office/word/2012/wordml" xmlns:w16cid="http://schemas.microsoft.com/office/word/2016/wordml/cid" xmlns:w16se="http://schemas.microsoft.com/office/word/2015/wordml/symex" xmlns:wpg="http://schemas.microsoft.com/office/word/2010/wordprocessingGroup" xmlns:wpi="http://schemas.microsoft.com/office/word/2010/wordprocessingInk" xmlns:wne="http://schemas.microsoft.com/office/word/2006/wordml" xmlns:wps="http://schemas.microsoft.com/office/word/2010/wordprocessingShape" mc:Ignorable="w14 w15 w16se w16cid wp14">
+<w:document xmlns:wpc="http://schemas.microsoft.com/office/word/2010/wordprocessingCanvas" xmlns:cx="http://schemas.microsoft.com/office/drawing/2014/chartex" xmlns:mc="http://schemas.openxmlformats.org/markup-compatibility/2006" xmlns:o="urn:schemas-microsoft-com:office:office" xmlns:r="http://schemas.openxmlformats.org/officeDocument/2006/relationships" xmlns:m="http://schemas.openxmlformats.org/officeDocument/2006/math" xmlns:v="urn:schemas-microsoft-com:vml" xmlns:wp14="http://schemas.microsoft.com/office/word/2010/wordprocessingDrawing" xmlns:wp="http://schemas.openxmlformats.org/drawingml/2006/wordprocessingDrawing" xmlns:w10="urn:schemas-microsoft-com:office:word" xmlns:w="http://schemas.openxmlformats.org/wordprocessingml/2006/main" xmlns:w14="http://schemas.microsoft.com/office/word/2010/wordml" xmlns:w15="http://schemas.microsoft.com/office/word/2012/wordml" xmlns:w16se="http://schemas.microsoft.com/office/word/2015/wordml/symex" xmlns:wpg="http://schemas.microsoft.com/office/word/2010/wordprocessingGroup" xmlns:wpi="http://schemas.microsoft.com/office/word/2010/wordprocessingInk" xmlns:wne="http://schemas.microsoft.com/office/word/2006/wordml" xmlns:wps="http://schemas.microsoft.com/office/word/2010/wordprocessingShape" mc:Ignorable="w14 w15 w16se wp14">
   <w:body>
     <w:p>
       <w:pPr>
@@ -48,6 +48,7 @@
       <w:r>
         <w:rPr>
           <w:noProof/>
+          <w:lang w:eastAsia="es-ES"/>
         </w:rPr>
         <w:drawing>
           <wp:inline distT="0" distB="0" distL="0" distR="0" wp14:anchorId="082CACBD" wp14:editId="5740382A">
@@ -517,6 +518,7 @@
       <w:r>
         <w:rPr>
           <w:noProof/>
+          <w:lang w:eastAsia="es-ES"/>
         </w:rPr>
         <w:drawing>
           <wp:inline distT="0" distB="0" distL="0" distR="0" wp14:anchorId="37AD928D" wp14:editId="103F9C2E">
@@ -587,6 +589,7 @@
       <w:r>
         <w:rPr>
           <w:noProof/>
+          <w:lang w:eastAsia="es-ES"/>
         </w:rPr>
         <w:drawing>
           <wp:inline distT="0" distB="0" distL="0" distR="0" wp14:anchorId="5FC54561" wp14:editId="375636E8">
@@ -668,21 +671,7 @@
         <w:rPr>
           <w:lang w:val="en-GB"/>
         </w:rPr>
-        <w:t xml:space="preserve"> </w:t>
-      </w:r>
-      <w:proofErr w:type="gramStart"/>
-      <w:r>
-        <w:rPr>
-          <w:lang w:val="en-GB"/>
-        </w:rPr>
-        <w:t>have to</w:t>
-      </w:r>
-      <w:proofErr w:type="gramEnd"/>
-      <w:r>
-        <w:rPr>
-          <w:lang w:val="en-GB"/>
-        </w:rPr>
-        <w:t xml:space="preserve"> look for:</w:t>
+        <w:t xml:space="preserve"> have to look for:</w:t>
       </w:r>
     </w:p>
     <w:p>
@@ -695,6 +684,7 @@
       <w:r>
         <w:rPr>
           <w:noProof/>
+          <w:lang w:eastAsia="es-ES"/>
         </w:rPr>
         <w:drawing>
           <wp:inline distT="0" distB="0" distL="0" distR="0" wp14:anchorId="459F6959" wp14:editId="48E53E37">
@@ -800,6 +790,7 @@
       <w:r>
         <w:rPr>
           <w:noProof/>
+          <w:lang w:eastAsia="es-ES"/>
         </w:rPr>
         <w:drawing>
           <wp:inline distT="0" distB="0" distL="0" distR="0" wp14:anchorId="041B8390" wp14:editId="3732BF7B">
@@ -874,6 +865,7 @@
       <w:r>
         <w:rPr>
           <w:noProof/>
+          <w:lang w:eastAsia="es-ES"/>
         </w:rPr>
         <w:drawing>
           <wp:inline distT="0" distB="0" distL="0" distR="0" wp14:anchorId="1E2E3518" wp14:editId="7948D44B">
@@ -931,26 +923,1577 @@
         <w:pStyle w:val="Prrafodelista"/>
         <w:rPr>
           <w:u w:val="single"/>
-        </w:rPr>
-      </w:pPr>
-      <w:r>
-        <w:t>Ex: /WEB-INF/</w:t>
-      </w:r>
-      <w:proofErr w:type="spellStart"/>
-      <w:r>
-        <w:t>view</w:t>
-      </w:r>
-      <w:proofErr w:type="spellEnd"/>
-      <w:r>
-        <w:t>/[nombre</w:t>
-      </w:r>
-      <w:r>
-        <w:t xml:space="preserve"> del fichero].jsp</w:t>
+          <w:lang w:val="en-GB"/>
+        </w:rPr>
+      </w:pPr>
+      <w:r>
+        <w:rPr>
+          <w:lang w:val="en-GB"/>
+        </w:rPr>
+        <w:t>Ex: /WEB-INF/view/[</w:t>
+      </w:r>
+      <w:r>
+        <w:rPr>
+          <w:lang w:val="en-GB"/>
+        </w:rPr>
+        <w:t>filename</w:t>
+      </w:r>
+      <w:proofErr w:type="gramStart"/>
+      <w:r>
+        <w:rPr>
+          <w:lang w:val="en-GB"/>
+        </w:rPr>
+        <w:t>].</w:t>
+      </w:r>
+      <w:proofErr w:type="spellStart"/>
+      <w:r>
+        <w:rPr>
+          <w:lang w:val="en-GB"/>
+        </w:rPr>
+        <w:t>jsp</w:t>
+      </w:r>
+      <w:proofErr w:type="spellEnd"/>
+      <w:proofErr w:type="gramEnd"/>
+    </w:p>
+    <w:p>
+      <w:pPr>
+        <w:pStyle w:val="Ttulo1"/>
+        <w:rPr>
+          <w:lang w:val="en-GB"/>
+        </w:rPr>
+      </w:pPr>
+      <w:r>
+        <w:rPr>
+          <w:lang w:val="en-GB"/>
+        </w:rPr>
+        <w:lastRenderedPageBreak/>
+        <w:t>Application properties</w:t>
+      </w:r>
+    </w:p>
+    <w:p>
+      <w:pPr>
+        <w:pStyle w:val="Ttulo2"/>
+        <w:rPr>
+          <w:lang w:val="en-GB"/>
+        </w:rPr>
+      </w:pPr>
+      <w:r>
+        <w:rPr>
+          <w:lang w:val="en-GB"/>
+        </w:rPr>
+        <w:t>Core</w:t>
+      </w:r>
+    </w:p>
+    <w:p>
+      <w:pPr>
+        <w:pStyle w:val="Ttulo3"/>
+        <w:numPr>
+          <w:ilvl w:val="0"/>
+          <w:numId w:val="6"/>
+        </w:numPr>
+        <w:rPr>
+          <w:lang w:val="en-GB"/>
+        </w:rPr>
+      </w:pPr>
+      <w:r>
+        <w:rPr>
+          <w:lang w:val="en-GB"/>
+        </w:rPr>
+        <w:t>l</w:t>
+      </w:r>
+      <w:r>
+        <w:rPr>
+          <w:lang w:val="en-GB"/>
+        </w:rPr>
+        <w:t>ogging</w:t>
+      </w:r>
+    </w:p>
+    <w:p>
+      <w:pPr>
+        <w:ind w:left="708"/>
+        <w:rPr>
+          <w:b/>
+          <w:lang w:val="en-GB"/>
+        </w:rPr>
+      </w:pPr>
+      <w:proofErr w:type="spellStart"/>
+      <w:proofErr w:type="gramStart"/>
+      <w:r>
+        <w:rPr>
+          <w:b/>
+          <w:lang w:val="en-GB"/>
+        </w:rPr>
+        <w:t>logging.level</w:t>
+      </w:r>
+      <w:proofErr w:type="spellEnd"/>
+      <w:proofErr w:type="gramEnd"/>
+      <w:r>
+        <w:rPr>
+          <w:b/>
+          <w:lang w:val="en-GB"/>
+        </w:rPr>
+        <w:t>.[package] = [TRACE/DEBUG/INFO/WARN/ERROR/FATAL/OFF]</w:t>
+      </w:r>
+    </w:p>
+    <w:p>
+      <w:pPr>
+        <w:ind w:left="708"/>
+        <w:rPr>
+          <w:i/>
+          <w:lang w:val="en-GB"/>
+        </w:rPr>
+      </w:pPr>
+      <w:r>
+        <w:rPr>
+          <w:i/>
+          <w:lang w:val="en-GB"/>
+        </w:rPr>
+        <w:t xml:space="preserve">Ex: </w:t>
+      </w:r>
+      <w:proofErr w:type="spellStart"/>
+      <w:proofErr w:type="gramStart"/>
+      <w:r>
+        <w:rPr>
+          <w:i/>
+          <w:lang w:val="en-GB"/>
+        </w:rPr>
+        <w:t>logging.level.org.springframework</w:t>
+      </w:r>
+      <w:proofErr w:type="spellEnd"/>
+      <w:proofErr w:type="gramEnd"/>
+      <w:r>
+        <w:rPr>
+          <w:i/>
+          <w:lang w:val="en-GB"/>
+        </w:rPr>
+        <w:t xml:space="preserve"> = DEBUG</w:t>
+      </w:r>
+    </w:p>
+    <w:p>
+      <w:pPr>
+        <w:ind w:left="708"/>
+        <w:rPr>
+          <w:b/>
+          <w:lang w:val="en-GB"/>
+        </w:rPr>
+      </w:pPr>
+      <w:proofErr w:type="spellStart"/>
+      <w:proofErr w:type="gramStart"/>
+      <w:r>
+        <w:rPr>
+          <w:b/>
+          <w:lang w:val="en-GB"/>
+        </w:rPr>
+        <w:t>logging.file</w:t>
+      </w:r>
+      <w:proofErr w:type="spellEnd"/>
+      <w:proofErr w:type="gramEnd"/>
+      <w:r>
+        <w:rPr>
+          <w:b/>
+          <w:lang w:val="en-GB"/>
+        </w:rPr>
+        <w:t xml:space="preserve"> = [filename]</w:t>
+      </w:r>
+    </w:p>
+    <w:p>
+      <w:pPr>
+        <w:ind w:left="708"/>
+        <w:rPr>
+          <w:i/>
+          <w:lang w:val="en-GB"/>
+        </w:rPr>
+      </w:pPr>
+      <w:r>
+        <w:rPr>
+          <w:i/>
+          <w:lang w:val="en-GB"/>
+        </w:rPr>
+        <w:t xml:space="preserve">Ex: </w:t>
+      </w:r>
+      <w:proofErr w:type="spellStart"/>
+      <w:proofErr w:type="gramStart"/>
+      <w:r>
+        <w:rPr>
+          <w:i/>
+          <w:lang w:val="en-GB"/>
+        </w:rPr>
+        <w:t>logging.file</w:t>
+      </w:r>
+      <w:proofErr w:type="spellEnd"/>
+      <w:proofErr w:type="gramEnd"/>
+      <w:r>
+        <w:rPr>
+          <w:i/>
+          <w:lang w:val="en-GB"/>
+        </w:rPr>
+        <w:t xml:space="preserve"> = logfile.log</w:t>
+      </w:r>
+    </w:p>
+    <w:p>
+      <w:pPr>
+        <w:pStyle w:val="Ttulo2"/>
+        <w:rPr>
+          <w:lang w:val="en-GB"/>
+        </w:rPr>
+      </w:pPr>
+      <w:r>
+        <w:rPr>
+          <w:lang w:val="en-GB"/>
+        </w:rPr>
+        <w:t>Web p</w:t>
+      </w:r>
+      <w:r>
+        <w:rPr>
+          <w:lang w:val="en-GB"/>
+        </w:rPr>
+        <w:t>roperties</w:t>
+      </w:r>
+    </w:p>
+    <w:p>
+      <w:pPr>
+        <w:pStyle w:val="Ttulo3"/>
+        <w:numPr>
+          <w:ilvl w:val="0"/>
+          <w:numId w:val="6"/>
+        </w:numPr>
+        <w:rPr>
+          <w:lang w:val="en-GB"/>
+        </w:rPr>
+      </w:pPr>
+      <w:r>
+        <w:rPr>
+          <w:lang w:val="en-GB"/>
+        </w:rPr>
+        <w:t>server</w:t>
+      </w:r>
+    </w:p>
+    <w:p>
+      <w:pPr>
+        <w:ind w:left="708"/>
+        <w:rPr>
+          <w:b/>
+          <w:lang w:val="en-GB"/>
+        </w:rPr>
+      </w:pPr>
+      <w:proofErr w:type="spellStart"/>
+      <w:proofErr w:type="gramStart"/>
+      <w:r>
+        <w:rPr>
+          <w:b/>
+          <w:lang w:val="en-GB"/>
+        </w:rPr>
+        <w:t>server.port</w:t>
+      </w:r>
+      <w:proofErr w:type="spellEnd"/>
+      <w:proofErr w:type="gramEnd"/>
+      <w:r>
+        <w:rPr>
+          <w:b/>
+          <w:lang w:val="en-GB"/>
+        </w:rPr>
+        <w:t xml:space="preserve"> = [port number]</w:t>
+      </w:r>
+    </w:p>
+    <w:p>
+      <w:pPr>
+        <w:ind w:left="708"/>
+        <w:rPr>
+          <w:i/>
+          <w:lang w:val="en-GB"/>
+        </w:rPr>
+      </w:pPr>
+      <w:r>
+        <w:rPr>
+          <w:i/>
+          <w:lang w:val="en-GB"/>
+        </w:rPr>
+        <w:t xml:space="preserve">Ex: </w:t>
+      </w:r>
+      <w:proofErr w:type="spellStart"/>
+      <w:proofErr w:type="gramStart"/>
+      <w:r>
+        <w:rPr>
+          <w:i/>
+          <w:lang w:val="en-GB"/>
+        </w:rPr>
+        <w:t>server.port</w:t>
+      </w:r>
+      <w:proofErr w:type="spellEnd"/>
+      <w:proofErr w:type="gramEnd"/>
+      <w:r>
+        <w:rPr>
+          <w:i/>
+          <w:lang w:val="en-GB"/>
+        </w:rPr>
+        <w:t xml:space="preserve"> = 7070</w:t>
+      </w:r>
+    </w:p>
+    <w:p>
+      <w:pPr>
+        <w:ind w:left="708"/>
+        <w:rPr>
+          <w:b/>
+          <w:lang w:val="en-GB"/>
+        </w:rPr>
+      </w:pPr>
+      <w:proofErr w:type="spellStart"/>
+      <w:proofErr w:type="gramStart"/>
+      <w:r>
+        <w:rPr>
+          <w:b/>
+          <w:lang w:val="en-GB"/>
+        </w:rPr>
+        <w:t>server.servlet</w:t>
+      </w:r>
+      <w:proofErr w:type="gramEnd"/>
+      <w:r>
+        <w:rPr>
+          <w:b/>
+          <w:lang w:val="en-GB"/>
+        </w:rPr>
+        <w:t>.context</w:t>
+      </w:r>
+      <w:proofErr w:type="spellEnd"/>
+      <w:r>
+        <w:rPr>
+          <w:b/>
+          <w:lang w:val="en-GB"/>
+        </w:rPr>
+        <w:t>-path = [</w:t>
+      </w:r>
+      <w:proofErr w:type="spellStart"/>
+      <w:r>
+        <w:rPr>
+          <w:b/>
+          <w:lang w:val="en-GB"/>
+        </w:rPr>
+        <w:t>contextPath</w:t>
+      </w:r>
+      <w:proofErr w:type="spellEnd"/>
+      <w:r>
+        <w:rPr>
+          <w:b/>
+          <w:lang w:val="en-GB"/>
+        </w:rPr>
+        <w:t>]</w:t>
+      </w:r>
+    </w:p>
+    <w:p>
+      <w:pPr>
+        <w:ind w:left="708"/>
+        <w:rPr>
+          <w:i/>
+          <w:lang w:val="en-GB"/>
+        </w:rPr>
+      </w:pPr>
+      <w:r>
+        <w:rPr>
+          <w:i/>
+          <w:lang w:val="en-GB"/>
+        </w:rPr>
+        <w:t xml:space="preserve">Ex: </w:t>
+      </w:r>
+      <w:proofErr w:type="spellStart"/>
+      <w:proofErr w:type="gramStart"/>
+      <w:r>
+        <w:rPr>
+          <w:i/>
+          <w:lang w:val="en-GB"/>
+        </w:rPr>
+        <w:t>server.servlet</w:t>
+      </w:r>
+      <w:proofErr w:type="gramEnd"/>
+      <w:r>
+        <w:rPr>
+          <w:i/>
+          <w:lang w:val="en-GB"/>
+        </w:rPr>
+        <w:t>.context</w:t>
+      </w:r>
+      <w:proofErr w:type="spellEnd"/>
+      <w:r>
+        <w:rPr>
+          <w:i/>
+          <w:lang w:val="en-GB"/>
+        </w:rPr>
+        <w:t>-path = /my-silly-app</w:t>
+      </w:r>
+    </w:p>
+    <w:p>
+      <w:pPr>
+        <w:ind w:left="708"/>
+        <w:rPr>
+          <w:b/>
+          <w:lang w:val="en-GB"/>
+        </w:rPr>
+      </w:pPr>
+      <w:proofErr w:type="spellStart"/>
+      <w:proofErr w:type="gramStart"/>
+      <w:r>
+        <w:rPr>
+          <w:b/>
+          <w:lang w:val="en-GB"/>
+        </w:rPr>
+        <w:t>server.servlet</w:t>
+      </w:r>
+      <w:proofErr w:type="gramEnd"/>
+      <w:r>
+        <w:rPr>
+          <w:b/>
+          <w:lang w:val="en-GB"/>
+        </w:rPr>
+        <w:t>.session.timeout</w:t>
+      </w:r>
+      <w:proofErr w:type="spellEnd"/>
+      <w:r>
+        <w:rPr>
+          <w:b/>
+          <w:lang w:val="en-GB"/>
+        </w:rPr>
+        <w:t xml:space="preserve"> = [</w:t>
+      </w:r>
+      <w:proofErr w:type="spellStart"/>
+      <w:r>
+        <w:rPr>
+          <w:b/>
+          <w:lang w:val="en-GB"/>
+        </w:rPr>
+        <w:t>sessionTimeout</w:t>
+      </w:r>
+      <w:proofErr w:type="spellEnd"/>
+      <w:r>
+        <w:rPr>
+          <w:b/>
+          <w:lang w:val="en-GB"/>
+        </w:rPr>
+        <w:t>]</w:t>
+      </w:r>
+    </w:p>
+    <w:p>
+      <w:pPr>
+        <w:ind w:left="708"/>
+        <w:rPr>
+          <w:i/>
+          <w:lang w:val="en-GB"/>
+        </w:rPr>
+      </w:pPr>
+      <w:r>
+        <w:rPr>
+          <w:i/>
+          <w:lang w:val="en-GB"/>
+        </w:rPr>
+        <w:t xml:space="preserve">Ex: </w:t>
+      </w:r>
+      <w:proofErr w:type="spellStart"/>
+      <w:proofErr w:type="gramStart"/>
+      <w:r>
+        <w:rPr>
+          <w:i/>
+          <w:lang w:val="en-GB"/>
+        </w:rPr>
+        <w:t>server.servlet</w:t>
+      </w:r>
+      <w:proofErr w:type="gramEnd"/>
+      <w:r>
+        <w:rPr>
+          <w:i/>
+          <w:lang w:val="en-GB"/>
+        </w:rPr>
+        <w:t>.session.timeout</w:t>
+      </w:r>
+      <w:proofErr w:type="spellEnd"/>
+      <w:r>
+        <w:rPr>
+          <w:i/>
+          <w:lang w:val="en-GB"/>
+        </w:rPr>
+        <w:t xml:space="preserve"> = 15m </w:t>
+      </w:r>
+    </w:p>
+    <w:p>
+      <w:pPr>
+        <w:rPr>
+          <w:i/>
+          <w:lang w:val="en-GB"/>
+        </w:rPr>
+      </w:pPr>
+      <w:r>
+        <w:rPr>
+          <w:i/>
+          <w:lang w:val="en-GB"/>
+        </w:rPr>
+        <w:t>Ex app URL result: localhost:7070/my-silly-app/…</w:t>
+      </w:r>
+    </w:p>
+    <w:p>
+      <w:pPr>
+        <w:pStyle w:val="Ttulo2"/>
+        <w:rPr>
+          <w:lang w:val="en-GB"/>
+        </w:rPr>
+      </w:pPr>
+      <w:r>
+        <w:rPr>
+          <w:lang w:val="en-GB"/>
+        </w:rPr>
+        <w:t>Actuator properties</w:t>
+      </w:r>
+    </w:p>
+    <w:p>
+      <w:pPr>
+        <w:pStyle w:val="Ttulo3"/>
+        <w:numPr>
+          <w:ilvl w:val="0"/>
+          <w:numId w:val="6"/>
+        </w:numPr>
+        <w:rPr>
+          <w:lang w:val="en-GB"/>
+        </w:rPr>
+      </w:pPr>
+      <w:r>
+        <w:rPr>
+          <w:lang w:val="en-GB"/>
+        </w:rPr>
+        <w:t>exposure</w:t>
+      </w:r>
+    </w:p>
+    <w:p>
+      <w:pPr>
+        <w:ind w:left="708"/>
+        <w:rPr>
+          <w:b/>
+          <w:lang w:val="en-GB"/>
+        </w:rPr>
+      </w:pPr>
+      <w:proofErr w:type="spellStart"/>
+      <w:proofErr w:type="gramStart"/>
+      <w:r>
+        <w:rPr>
+          <w:b/>
+          <w:lang w:val="en-GB"/>
+        </w:rPr>
+        <w:t>management.endpoints.web.exposure</w:t>
+      </w:r>
+      <w:proofErr w:type="gramEnd"/>
+      <w:r>
+        <w:rPr>
+          <w:b/>
+          <w:lang w:val="en-GB"/>
+        </w:rPr>
+        <w:t>.include</w:t>
+      </w:r>
+      <w:proofErr w:type="spellEnd"/>
+      <w:r>
+        <w:rPr>
+          <w:b/>
+          <w:lang w:val="en-GB"/>
+        </w:rPr>
+        <w:t>=[wildcard (‘*’)/</w:t>
+      </w:r>
+      <w:proofErr w:type="spellStart"/>
+      <w:r>
+        <w:rPr>
+          <w:b/>
+          <w:lang w:val="en-GB"/>
+        </w:rPr>
+        <w:t>beans,mapping</w:t>
+      </w:r>
+      <w:proofErr w:type="spellEnd"/>
+      <w:r>
+        <w:rPr>
+          <w:b/>
+          <w:lang w:val="en-GB"/>
+        </w:rPr>
+        <w:t>…]</w:t>
+      </w:r>
+    </w:p>
+    <w:p>
+      <w:pPr>
+        <w:ind w:left="708"/>
+        <w:rPr>
+          <w:i/>
+          <w:lang w:val="en-GB"/>
+        </w:rPr>
+      </w:pPr>
+      <w:r>
+        <w:rPr>
+          <w:i/>
+          <w:lang w:val="en-GB"/>
+        </w:rPr>
+        <w:t xml:space="preserve">Ex: </w:t>
+      </w:r>
+      <w:proofErr w:type="spellStart"/>
+      <w:proofErr w:type="gramStart"/>
+      <w:r>
+        <w:rPr>
+          <w:i/>
+          <w:lang w:val="en-GB"/>
+        </w:rPr>
+        <w:t>management.endpoints.web.exposure</w:t>
+      </w:r>
+      <w:proofErr w:type="gramEnd"/>
+      <w:r>
+        <w:rPr>
+          <w:i/>
+          <w:lang w:val="en-GB"/>
+        </w:rPr>
+        <w:t>.include</w:t>
+      </w:r>
+      <w:proofErr w:type="spellEnd"/>
+      <w:r>
+        <w:rPr>
+          <w:i/>
+          <w:lang w:val="en-GB"/>
+        </w:rPr>
+        <w:t>=</w:t>
+      </w:r>
+      <w:proofErr w:type="spellStart"/>
+      <w:r>
+        <w:rPr>
+          <w:i/>
+          <w:lang w:val="en-GB"/>
+        </w:rPr>
+        <w:t>beans,mapping</w:t>
+      </w:r>
+      <w:proofErr w:type="spellEnd"/>
+    </w:p>
+    <w:p>
+      <w:pPr>
+        <w:ind w:left="708"/>
+        <w:rPr>
+          <w:b/>
+          <w:lang w:val="en-GB"/>
+        </w:rPr>
+      </w:pPr>
+      <w:proofErr w:type="spellStart"/>
+      <w:proofErr w:type="gramStart"/>
+      <w:r>
+        <w:rPr>
+          <w:b/>
+          <w:lang w:val="en-GB"/>
+        </w:rPr>
+        <w:t>management.endpoints.web.exposure</w:t>
+      </w:r>
+      <w:proofErr w:type="gramEnd"/>
+      <w:r>
+        <w:rPr>
+          <w:b/>
+          <w:lang w:val="en-GB"/>
+        </w:rPr>
+        <w:t>.exclude</w:t>
+      </w:r>
+      <w:proofErr w:type="spellEnd"/>
+      <w:r>
+        <w:rPr>
+          <w:b/>
+          <w:lang w:val="en-GB"/>
+        </w:rPr>
+        <w:t xml:space="preserve"> =[wildcard (‘*’)/</w:t>
+      </w:r>
+      <w:proofErr w:type="spellStart"/>
+      <w:r>
+        <w:rPr>
+          <w:b/>
+          <w:lang w:val="en-GB"/>
+        </w:rPr>
+        <w:t>beans,mapping</w:t>
+      </w:r>
+      <w:proofErr w:type="spellEnd"/>
+      <w:r>
+        <w:rPr>
+          <w:b/>
+          <w:lang w:val="en-GB"/>
+        </w:rPr>
+        <w:t>…]</w:t>
+      </w:r>
+    </w:p>
+    <w:p>
+      <w:pPr>
+        <w:ind w:left="708"/>
+        <w:rPr>
+          <w:i/>
+          <w:lang w:val="en-GB"/>
+        </w:rPr>
+      </w:pPr>
+      <w:r>
+        <w:rPr>
+          <w:i/>
+          <w:lang w:val="en-GB"/>
+        </w:rPr>
+        <w:t xml:space="preserve">Ex: </w:t>
+      </w:r>
+      <w:proofErr w:type="spellStart"/>
+      <w:proofErr w:type="gramStart"/>
+      <w:r>
+        <w:rPr>
+          <w:i/>
+          <w:lang w:val="en-GB"/>
+        </w:rPr>
+        <w:t>management.endpoints.web.exposure</w:t>
+      </w:r>
+      <w:proofErr w:type="gramEnd"/>
+      <w:r>
+        <w:rPr>
+          <w:i/>
+          <w:lang w:val="en-GB"/>
+        </w:rPr>
+        <w:t>.exclude</w:t>
+      </w:r>
+      <w:proofErr w:type="spellEnd"/>
+      <w:r>
+        <w:rPr>
+          <w:i/>
+          <w:lang w:val="en-GB"/>
+        </w:rPr>
+        <w:t xml:space="preserve"> = *</w:t>
+      </w:r>
+    </w:p>
+    <w:p>
+      <w:pPr>
+        <w:pStyle w:val="Ttulo3"/>
+        <w:numPr>
+          <w:ilvl w:val="0"/>
+          <w:numId w:val="6"/>
+        </w:numPr>
+        <w:rPr>
+          <w:lang w:val="en-GB"/>
+        </w:rPr>
+      </w:pPr>
+      <w:r>
+        <w:rPr>
+          <w:lang w:val="en-GB"/>
+        </w:rPr>
+        <w:t>base-path</w:t>
+      </w:r>
+    </w:p>
+    <w:p>
+      <w:pPr>
+        <w:ind w:left="708"/>
+        <w:rPr>
+          <w:b/>
+          <w:lang w:val="en-GB"/>
+        </w:rPr>
+      </w:pPr>
+      <w:proofErr w:type="spellStart"/>
+      <w:proofErr w:type="gramStart"/>
+      <w:r>
+        <w:rPr>
+          <w:b/>
+          <w:lang w:val="en-GB"/>
+        </w:rPr>
+        <w:t>management.endpoints.web.base</w:t>
+      </w:r>
+      <w:proofErr w:type="spellEnd"/>
+      <w:proofErr w:type="gramEnd"/>
+      <w:r>
+        <w:rPr>
+          <w:b/>
+          <w:lang w:val="en-GB"/>
+        </w:rPr>
+        <w:t>-path=[custom actuator path]</w:t>
+      </w:r>
+    </w:p>
+    <w:p>
+      <w:pPr>
+        <w:ind w:left="708"/>
+        <w:rPr>
+          <w:i/>
+          <w:lang w:val="en-GB"/>
+        </w:rPr>
+      </w:pPr>
+      <w:r>
+        <w:rPr>
+          <w:i/>
+          <w:lang w:val="en-GB"/>
+        </w:rPr>
+        <w:t xml:space="preserve">Ex: </w:t>
+      </w:r>
+      <w:proofErr w:type="spellStart"/>
+      <w:proofErr w:type="gramStart"/>
+      <w:r>
+        <w:rPr>
+          <w:i/>
+          <w:lang w:val="en-GB"/>
+        </w:rPr>
+        <w:t>management.endpoints.web.base</w:t>
+      </w:r>
+      <w:proofErr w:type="spellEnd"/>
+      <w:proofErr w:type="gramEnd"/>
+      <w:r>
+        <w:rPr>
+          <w:i/>
+          <w:lang w:val="en-GB"/>
+        </w:rPr>
+        <w:t>-path=/</w:t>
+      </w:r>
+      <w:proofErr w:type="spellStart"/>
+      <w:r>
+        <w:rPr>
+          <w:i/>
+          <w:lang w:val="en-GB"/>
+        </w:rPr>
+        <w:t>myactuator</w:t>
+      </w:r>
+      <w:proofErr w:type="spellEnd"/>
+    </w:p>
+    <w:p>
+      <w:pPr>
+        <w:rPr>
+          <w:lang w:val="en-GB"/>
+        </w:rPr>
+      </w:pPr>
+    </w:p>
+    <w:p>
+      <w:pPr>
+        <w:pStyle w:val="Ttulo2"/>
+        <w:rPr>
+          <w:lang w:val="en-GB"/>
+        </w:rPr>
+      </w:pPr>
+      <w:r>
+        <w:rPr>
+          <w:lang w:val="en-GB"/>
+        </w:rPr>
+        <w:t>Security properties</w:t>
+      </w:r>
+    </w:p>
+    <w:p>
+      <w:pPr>
+        <w:pStyle w:val="Ttulo3"/>
+        <w:numPr>
+          <w:ilvl w:val="0"/>
+          <w:numId w:val="6"/>
+        </w:numPr>
+        <w:rPr>
+          <w:lang w:val="en-GB"/>
+        </w:rPr>
+      </w:pPr>
+      <w:r>
+        <w:rPr>
+          <w:lang w:val="en-GB"/>
+        </w:rPr>
+        <w:t>user</w:t>
+      </w:r>
+    </w:p>
+    <w:p>
+      <w:pPr>
+        <w:ind w:left="708"/>
+        <w:rPr>
+          <w:b/>
+          <w:lang w:val="en-GB"/>
+        </w:rPr>
+      </w:pPr>
+      <w:r>
+        <w:rPr>
+          <w:b/>
+          <w:lang w:val="en-GB"/>
+        </w:rPr>
+        <w:t>spring.security.user.name = [username]</w:t>
+      </w:r>
+    </w:p>
+    <w:p>
+      <w:pPr>
+        <w:ind w:left="708"/>
+        <w:rPr>
+          <w:i/>
+          <w:lang w:val="en-GB"/>
+        </w:rPr>
+      </w:pPr>
+      <w:r>
+        <w:rPr>
+          <w:i/>
+          <w:lang w:val="en-GB"/>
+        </w:rPr>
+        <w:t>Ex: spring.security.user.name = admin</w:t>
+      </w:r>
+    </w:p>
+    <w:p>
+      <w:pPr>
+        <w:ind w:left="708"/>
+        <w:rPr>
+          <w:b/>
+          <w:lang w:val="en-GB"/>
+        </w:rPr>
+      </w:pPr>
+      <w:proofErr w:type="spellStart"/>
+      <w:proofErr w:type="gramStart"/>
+      <w:r>
+        <w:rPr>
+          <w:b/>
+          <w:lang w:val="en-GB"/>
+        </w:rPr>
+        <w:t>spring.security</w:t>
+      </w:r>
+      <w:proofErr w:type="gramEnd"/>
+      <w:r>
+        <w:rPr>
+          <w:b/>
+          <w:lang w:val="en-GB"/>
+        </w:rPr>
+        <w:t>.user.password</w:t>
+      </w:r>
+      <w:proofErr w:type="spellEnd"/>
+      <w:r>
+        <w:rPr>
+          <w:b/>
+          <w:lang w:val="en-GB"/>
+        </w:rPr>
+        <w:t xml:space="preserve"> = [password]</w:t>
+      </w:r>
+    </w:p>
+    <w:p>
+      <w:pPr>
+        <w:ind w:left="708"/>
+        <w:rPr>
+          <w:i/>
+          <w:lang w:val="en-GB"/>
+        </w:rPr>
+      </w:pPr>
+      <w:r>
+        <w:rPr>
+          <w:i/>
+          <w:lang w:val="en-GB"/>
+        </w:rPr>
+        <w:t xml:space="preserve">Ex: </w:t>
+      </w:r>
+      <w:proofErr w:type="spellStart"/>
+      <w:proofErr w:type="gramStart"/>
+      <w:r>
+        <w:rPr>
+          <w:i/>
+          <w:lang w:val="en-GB"/>
+        </w:rPr>
+        <w:t>spring.security</w:t>
+      </w:r>
+      <w:proofErr w:type="gramEnd"/>
+      <w:r>
+        <w:rPr>
+          <w:i/>
+          <w:lang w:val="en-GB"/>
+        </w:rPr>
+        <w:t>.user.password</w:t>
+      </w:r>
+      <w:proofErr w:type="spellEnd"/>
+      <w:r>
+        <w:rPr>
+          <w:i/>
+          <w:lang w:val="en-GB"/>
+        </w:rPr>
+        <w:t xml:space="preserve"> = admin</w:t>
+      </w:r>
+    </w:p>
+    <w:p>
+      <w:pPr>
+        <w:rPr>
+          <w:i/>
+          <w:lang w:val="en-GB"/>
+        </w:rPr>
+      </w:pPr>
+    </w:p>
+    <w:p>
+      <w:pPr>
+        <w:pStyle w:val="Ttulo2"/>
+        <w:rPr>
+          <w:lang w:val="en-GB"/>
+        </w:rPr>
+      </w:pPr>
+      <w:r>
+        <w:rPr>
+          <w:lang w:val="en-GB"/>
+        </w:rPr>
+        <w:lastRenderedPageBreak/>
+        <w:t>Data properties</w:t>
+      </w:r>
+    </w:p>
+    <w:p>
+      <w:pPr>
+        <w:pStyle w:val="Ttulo3"/>
+        <w:numPr>
+          <w:ilvl w:val="0"/>
+          <w:numId w:val="6"/>
+        </w:numPr>
+        <w:rPr>
+          <w:lang w:val="en-GB"/>
+        </w:rPr>
+      </w:pPr>
+      <w:proofErr w:type="spellStart"/>
+      <w:r>
+        <w:rPr>
+          <w:lang w:val="en-GB"/>
+        </w:rPr>
+        <w:t>datasource</w:t>
+      </w:r>
+      <w:proofErr w:type="spellEnd"/>
+    </w:p>
+    <w:p>
+      <w:pPr>
+        <w:ind w:left="708"/>
+        <w:rPr>
+          <w:b/>
+          <w:lang w:val="en-GB"/>
+        </w:rPr>
+      </w:pPr>
+      <w:r>
+        <w:rPr>
+          <w:b/>
+          <w:lang w:val="en-GB"/>
+        </w:rPr>
+        <w:t xml:space="preserve">spring.datasource.url = [database </w:t>
+      </w:r>
+      <w:proofErr w:type="spellStart"/>
+      <w:r>
+        <w:rPr>
+          <w:b/>
+          <w:lang w:val="en-GB"/>
+        </w:rPr>
+        <w:t>url</w:t>
+      </w:r>
+      <w:proofErr w:type="spellEnd"/>
+      <w:r>
+        <w:rPr>
+          <w:b/>
+          <w:lang w:val="en-GB"/>
+        </w:rPr>
+        <w:t>]</w:t>
+      </w:r>
+    </w:p>
+    <w:p>
+      <w:pPr>
+        <w:ind w:left="708"/>
+        <w:rPr>
+          <w:i/>
+          <w:lang w:val="en-GB"/>
+        </w:rPr>
+      </w:pPr>
+      <w:r>
+        <w:rPr>
+          <w:i/>
+          <w:lang w:val="en-GB"/>
+        </w:rPr>
+        <w:t xml:space="preserve">Ex: spring.datasource.url = </w:t>
+      </w:r>
+      <w:proofErr w:type="spellStart"/>
+      <w:proofErr w:type="gramStart"/>
+      <w:r>
+        <w:rPr>
+          <w:i/>
+          <w:lang w:val="en-GB"/>
+        </w:rPr>
+        <w:t>jdbc:mysql</w:t>
+      </w:r>
+      <w:proofErr w:type="spellEnd"/>
+      <w:r>
+        <w:rPr>
+          <w:i/>
+          <w:lang w:val="en-GB"/>
+        </w:rPr>
+        <w:t>://localhost:3306/</w:t>
+      </w:r>
+      <w:proofErr w:type="spellStart"/>
+      <w:r>
+        <w:rPr>
+          <w:i/>
+          <w:lang w:val="en-GB"/>
+        </w:rPr>
+        <w:t>demoDB</w:t>
+      </w:r>
+      <w:proofErr w:type="spellEnd"/>
+      <w:proofErr w:type="gramEnd"/>
+    </w:p>
+    <w:p>
+      <w:pPr>
+        <w:ind w:left="708"/>
+        <w:rPr>
+          <w:b/>
+          <w:lang w:val="en-GB"/>
+        </w:rPr>
+      </w:pPr>
+      <w:proofErr w:type="spellStart"/>
+      <w:proofErr w:type="gramStart"/>
+      <w:r>
+        <w:rPr>
+          <w:b/>
+          <w:lang w:val="en-GB"/>
+        </w:rPr>
+        <w:t>spring.datasource</w:t>
+      </w:r>
+      <w:proofErr w:type="gramEnd"/>
+      <w:r>
+        <w:rPr>
+          <w:b/>
+          <w:lang w:val="en-GB"/>
+        </w:rPr>
+        <w:t>.username</w:t>
+      </w:r>
+      <w:proofErr w:type="spellEnd"/>
+      <w:r>
+        <w:rPr>
+          <w:b/>
+          <w:lang w:val="en-GB"/>
+        </w:rPr>
+        <w:t xml:space="preserve"> = [</w:t>
+      </w:r>
+      <w:proofErr w:type="spellStart"/>
+      <w:r>
+        <w:rPr>
+          <w:b/>
+          <w:lang w:val="en-GB"/>
+        </w:rPr>
+        <w:t>usrename</w:t>
+      </w:r>
+      <w:proofErr w:type="spellEnd"/>
+      <w:r>
+        <w:rPr>
+          <w:b/>
+          <w:lang w:val="en-GB"/>
+        </w:rPr>
+        <w:t>]</w:t>
+      </w:r>
+    </w:p>
+    <w:p>
+      <w:pPr>
+        <w:ind w:left="708"/>
+        <w:rPr>
+          <w:i/>
+          <w:lang w:val="en-GB"/>
+        </w:rPr>
+      </w:pPr>
+      <w:r>
+        <w:rPr>
+          <w:i/>
+          <w:lang w:val="en-GB"/>
+        </w:rPr>
+        <w:t xml:space="preserve">Ex: </w:t>
+      </w:r>
+      <w:proofErr w:type="spellStart"/>
+      <w:proofErr w:type="gramStart"/>
+      <w:r>
+        <w:rPr>
+          <w:i/>
+          <w:lang w:val="en-GB"/>
+        </w:rPr>
+        <w:t>spring.datasource</w:t>
+      </w:r>
+      <w:proofErr w:type="gramEnd"/>
+      <w:r>
+        <w:rPr>
+          <w:i/>
+          <w:lang w:val="en-GB"/>
+        </w:rPr>
+        <w:t>.username</w:t>
+      </w:r>
+      <w:proofErr w:type="spellEnd"/>
+      <w:r>
+        <w:rPr>
+          <w:i/>
+          <w:lang w:val="en-GB"/>
+        </w:rPr>
+        <w:t xml:space="preserve"> = user</w:t>
+      </w:r>
+    </w:p>
+    <w:p>
+      <w:pPr>
+        <w:ind w:left="708"/>
+        <w:rPr>
+          <w:b/>
+          <w:lang w:val="en-GB"/>
+        </w:rPr>
+      </w:pPr>
+      <w:proofErr w:type="spellStart"/>
+      <w:proofErr w:type="gramStart"/>
+      <w:r>
+        <w:rPr>
+          <w:b/>
+          <w:lang w:val="en-GB"/>
+        </w:rPr>
+        <w:t>spring.datasource</w:t>
+      </w:r>
+      <w:proofErr w:type="gramEnd"/>
+      <w:r>
+        <w:rPr>
+          <w:b/>
+          <w:lang w:val="en-GB"/>
+        </w:rPr>
+        <w:t>.password</w:t>
+      </w:r>
+      <w:proofErr w:type="spellEnd"/>
+      <w:r>
+        <w:rPr>
+          <w:b/>
+          <w:lang w:val="en-GB"/>
+        </w:rPr>
+        <w:t xml:space="preserve"> = [password]</w:t>
+      </w:r>
+    </w:p>
+    <w:p>
+      <w:pPr>
+        <w:ind w:left="708"/>
+        <w:rPr>
+          <w:i/>
+          <w:lang w:val="en-GB"/>
+        </w:rPr>
+      </w:pPr>
+      <w:r>
+        <w:rPr>
+          <w:i/>
+          <w:lang w:val="en-GB"/>
+        </w:rPr>
+        <w:t xml:space="preserve">Ex: </w:t>
+      </w:r>
+      <w:proofErr w:type="spellStart"/>
+      <w:proofErr w:type="gramStart"/>
+      <w:r>
+        <w:rPr>
+          <w:i/>
+          <w:lang w:val="en-GB"/>
+        </w:rPr>
+        <w:t>spring.datasource</w:t>
+      </w:r>
+      <w:proofErr w:type="gramEnd"/>
+      <w:r>
+        <w:rPr>
+          <w:i/>
+          <w:lang w:val="en-GB"/>
+        </w:rPr>
+        <w:t>.password</w:t>
+      </w:r>
+      <w:proofErr w:type="spellEnd"/>
+      <w:r>
+        <w:rPr>
+          <w:i/>
+          <w:lang w:val="en-GB"/>
+        </w:rPr>
+        <w:t xml:space="preserve"> = pass</w:t>
+      </w:r>
+    </w:p>
+    <w:p>
+      <w:pPr>
+        <w:rPr>
+          <w:lang w:val="en-GB"/>
+        </w:rPr>
+      </w:pPr>
+    </w:p>
+    <w:p>
+      <w:pPr>
+        <w:pStyle w:val="Ttulo2"/>
+        <w:rPr>
+          <w:lang w:val="en-GB"/>
+        </w:rPr>
+      </w:pPr>
+      <w:r>
+        <w:rPr>
+          <w:lang w:val="en-GB"/>
+        </w:rPr>
+        <w:t>Data REST properties</w:t>
+      </w:r>
+    </w:p>
+    <w:p>
+      <w:pPr>
+        <w:pStyle w:val="Ttulo3"/>
+        <w:numPr>
+          <w:ilvl w:val="0"/>
+          <w:numId w:val="6"/>
+        </w:numPr>
+        <w:rPr>
+          <w:lang w:val="en-GB"/>
+        </w:rPr>
+      </w:pPr>
+      <w:r>
+        <w:rPr>
+          <w:lang w:val="en-GB"/>
+        </w:rPr>
+        <w:t>rest</w:t>
+      </w:r>
+    </w:p>
+    <w:p>
+      <w:pPr>
+        <w:ind w:left="708"/>
+        <w:rPr>
+          <w:b/>
+          <w:lang w:val="en-GB"/>
+        </w:rPr>
+      </w:pPr>
+      <w:proofErr w:type="spellStart"/>
+      <w:r>
+        <w:rPr>
+          <w:b/>
+          <w:lang w:val="en-GB"/>
+        </w:rPr>
+        <w:t>spring.</w:t>
+      </w:r>
+      <w:proofErr w:type="gramStart"/>
+      <w:r>
+        <w:rPr>
+          <w:b/>
+          <w:lang w:val="en-GB"/>
+        </w:rPr>
+        <w:t>data.rest</w:t>
+      </w:r>
+      <w:proofErr w:type="gramEnd"/>
+      <w:r>
+        <w:rPr>
+          <w:b/>
+          <w:lang w:val="en-GB"/>
+        </w:rPr>
+        <w:t>.base</w:t>
+      </w:r>
+      <w:proofErr w:type="spellEnd"/>
+      <w:r>
+        <w:rPr>
+          <w:b/>
+          <w:lang w:val="en-GB"/>
+        </w:rPr>
+        <w:t>-path=[base rest path]</w:t>
+      </w:r>
+    </w:p>
+    <w:p>
+      <w:pPr>
+        <w:ind w:left="708"/>
+        <w:rPr>
+          <w:i/>
+          <w:lang w:val="en-GB"/>
+        </w:rPr>
+      </w:pPr>
+      <w:r>
+        <w:rPr>
+          <w:i/>
+          <w:lang w:val="en-GB"/>
+        </w:rPr>
+        <w:t xml:space="preserve">Ex: </w:t>
+      </w:r>
+      <w:proofErr w:type="spellStart"/>
+      <w:r>
+        <w:rPr>
+          <w:i/>
+          <w:lang w:val="en-GB"/>
+        </w:rPr>
+        <w:t>spring.</w:t>
+      </w:r>
+      <w:proofErr w:type="gramStart"/>
+      <w:r>
+        <w:rPr>
+          <w:i/>
+          <w:lang w:val="en-GB"/>
+        </w:rPr>
+        <w:t>data.rest</w:t>
+      </w:r>
+      <w:proofErr w:type="gramEnd"/>
+      <w:r>
+        <w:rPr>
+          <w:i/>
+          <w:lang w:val="en-GB"/>
+        </w:rPr>
+        <w:t>.base</w:t>
+      </w:r>
+      <w:proofErr w:type="spellEnd"/>
+      <w:r>
+        <w:rPr>
+          <w:i/>
+          <w:lang w:val="en-GB"/>
+        </w:rPr>
+        <w:t>-path = /</w:t>
+      </w:r>
+      <w:proofErr w:type="spellStart"/>
+      <w:r>
+        <w:rPr>
+          <w:i/>
+          <w:lang w:val="en-GB"/>
+        </w:rPr>
+        <w:t>api</w:t>
+      </w:r>
+      <w:proofErr w:type="spellEnd"/>
+    </w:p>
+    <w:p>
+      <w:pPr>
+        <w:ind w:left="360" w:firstLine="348"/>
+        <w:rPr>
+          <w:b/>
+          <w:lang w:val="en-GB"/>
+        </w:rPr>
+      </w:pPr>
+      <w:proofErr w:type="spellStart"/>
+      <w:r>
+        <w:rPr>
+          <w:b/>
+          <w:lang w:val="en-GB"/>
+        </w:rPr>
+        <w:t>spring.</w:t>
+      </w:r>
+      <w:proofErr w:type="gramStart"/>
+      <w:r>
+        <w:rPr>
+          <w:b/>
+          <w:lang w:val="en-GB"/>
+        </w:rPr>
+        <w:t>data.rest</w:t>
+      </w:r>
+      <w:proofErr w:type="gramEnd"/>
+      <w:r>
+        <w:rPr>
+          <w:b/>
+          <w:lang w:val="en-GB"/>
+        </w:rPr>
+        <w:t>.</w:t>
+      </w:r>
+      <w:r>
+        <w:rPr>
+          <w:b/>
+          <w:lang w:val="en-GB"/>
+        </w:rPr>
+        <w:t>default</w:t>
+      </w:r>
+      <w:proofErr w:type="spellEnd"/>
+      <w:r>
+        <w:rPr>
+          <w:b/>
+          <w:lang w:val="en-GB"/>
+        </w:rPr>
+        <w:t>-page-size = [elements/page]</w:t>
+      </w:r>
+    </w:p>
+    <w:p>
+      <w:pPr>
+        <w:ind w:left="360" w:firstLine="348"/>
+        <w:rPr>
+          <w:b/>
+          <w:lang w:val="en-GB"/>
+        </w:rPr>
+      </w:pPr>
+      <w:r>
+        <w:rPr>
+          <w:i/>
+          <w:lang w:val="en-GB"/>
+        </w:rPr>
+        <w:t xml:space="preserve">Ex: </w:t>
+      </w:r>
+      <w:proofErr w:type="spellStart"/>
+      <w:r>
+        <w:rPr>
+          <w:i/>
+          <w:lang w:val="en-GB"/>
+        </w:rPr>
+        <w:t>spring.</w:t>
+      </w:r>
+      <w:proofErr w:type="gramStart"/>
+      <w:r>
+        <w:rPr>
+          <w:i/>
+          <w:lang w:val="en-GB"/>
+        </w:rPr>
+        <w:t>data.rest</w:t>
+      </w:r>
+      <w:proofErr w:type="gramEnd"/>
+      <w:r>
+        <w:rPr>
+          <w:i/>
+          <w:lang w:val="en-GB"/>
+        </w:rPr>
+        <w:t>.</w:t>
+      </w:r>
+      <w:r>
+        <w:rPr>
+          <w:i/>
+          <w:lang w:val="en-GB"/>
+        </w:rPr>
+        <w:t>default</w:t>
+      </w:r>
+      <w:proofErr w:type="spellEnd"/>
+      <w:r>
+        <w:rPr>
+          <w:i/>
+          <w:lang w:val="en-GB"/>
+        </w:rPr>
+        <w:t>-page-size = 20</w:t>
+      </w:r>
+    </w:p>
+    <w:p>
+      <w:pPr>
+        <w:ind w:left="360" w:firstLine="348"/>
+        <w:rPr>
+          <w:b/>
+          <w:lang w:val="en-GB"/>
+        </w:rPr>
+      </w:pPr>
+      <w:proofErr w:type="spellStart"/>
+      <w:r>
+        <w:rPr>
+          <w:b/>
+          <w:lang w:val="en-GB"/>
+        </w:rPr>
+        <w:t>spring.data.rest.</w:t>
+      </w:r>
+      <w:r>
+        <w:rPr>
+          <w:b/>
+          <w:lang w:val="en-GB"/>
+        </w:rPr>
+        <w:t>max</w:t>
+      </w:r>
+      <w:proofErr w:type="spellEnd"/>
+      <w:r>
+        <w:rPr>
+          <w:b/>
+          <w:lang w:val="en-GB"/>
+        </w:rPr>
+        <w:t>-page-size = [max elements/page]</w:t>
+      </w:r>
+    </w:p>
+    <w:p>
+      <w:pPr>
+        <w:ind w:left="360" w:firstLine="348"/>
+        <w:rPr>
+          <w:u w:val="single"/>
+          <w:lang w:val="en-GB"/>
+        </w:rPr>
+      </w:pPr>
+      <w:r>
+        <w:rPr>
+          <w:i/>
+          <w:lang w:val="en-GB"/>
+        </w:rPr>
+        <w:t xml:space="preserve">Ex: </w:t>
+      </w:r>
+      <w:proofErr w:type="spellStart"/>
+      <w:r>
+        <w:rPr>
+          <w:i/>
+          <w:lang w:val="en-GB"/>
+        </w:rPr>
+        <w:t>spring.data.rest.</w:t>
+      </w:r>
+      <w:r>
+        <w:rPr>
+          <w:i/>
+          <w:lang w:val="en-GB"/>
+        </w:rPr>
+        <w:t>max</w:t>
+      </w:r>
+      <w:proofErr w:type="spellEnd"/>
+      <w:r>
+        <w:rPr>
+          <w:i/>
+          <w:lang w:val="en-GB"/>
+        </w:rPr>
+        <w:t>-page-size = 50</w:t>
       </w:r>
       <w:bookmarkStart w:id="0" w:name="_GoBack"/>
       <w:bookmarkEnd w:id="0"/>
     </w:p>
-    <w:p/>
+    <w:p>
+      <w:pPr>
+        <w:rPr>
+          <w:lang w:val="en-GB"/>
+        </w:rPr>
+      </w:pPr>
+    </w:p>
+    <w:p>
+      <w:pPr>
+        <w:rPr>
+          <w:lang w:val="en-GB"/>
+        </w:rPr>
+      </w:pPr>
+    </w:p>
     <w:sectPr>
       <w:pgSz w:w="11906" w:h="16838"/>
       <w:pgMar w:top="1417" w:right="1701" w:bottom="1417" w:left="1701" w:header="708" w:footer="708" w:gutter="0"/>
@@ -962,7 +2505,7 @@
 </file>
 
 <file path=word/numbering.xml><?xml version="1.0" encoding="utf-8"?>
-<w:numbering xmlns:wpc="http://schemas.microsoft.com/office/word/2010/wordprocessingCanvas" xmlns:cx="http://schemas.microsoft.com/office/drawing/2014/chartex" xmlns:cx1="http://schemas.microsoft.com/office/drawing/2015/9/8/chartex" xmlns:cx2="http://schemas.microsoft.com/office/drawing/2015/10/21/chartex" xmlns:cx3="http://schemas.microsoft.com/office/drawing/2016/5/9/chartex" xmlns:cx4="http://schemas.microsoft.com/office/drawing/2016/5/10/chartex" xmlns:cx5="http://schemas.microsoft.com/office/drawing/2016/5/11/chartex" xmlns:cx6="http://schemas.microsoft.com/office/drawing/2016/5/12/chartex" xmlns:cx7="http://schemas.microsoft.com/office/drawing/2016/5/13/chartex" xmlns:cx8="http://schemas.microsoft.com/office/drawing/2016/5/14/chartex" xmlns:mc="http://schemas.openxmlformats.org/markup-compatibility/2006" xmlns:aink="http://schemas.microsoft.com/office/drawing/2016/ink" xmlns:am3d="http://schemas.microsoft.com/office/drawing/2017/model3d" xmlns:o="urn:schemas-microsoft-com:office:office" xmlns:r="http://schemas.openxmlformats.org/officeDocument/2006/relationships" xmlns:m="http://schemas.openxmlformats.org/officeDocument/2006/math" xmlns:v="urn:schemas-microsoft-com:vml" xmlns:wp14="http://schemas.microsoft.com/office/word/2010/wordprocessingDrawing" xmlns:wp="http://schemas.openxmlformats.org/drawingml/2006/wordprocessingDrawing" xmlns:w10="urn:schemas-microsoft-com:office:word" xmlns:w="http://schemas.openxmlformats.org/wordprocessingml/2006/main" xmlns:w14="http://schemas.microsoft.com/office/word/2010/wordml" xmlns:w15="http://schemas.microsoft.com/office/word/2012/wordml" xmlns:w16cid="http://schemas.microsoft.com/office/word/2016/wordml/cid" xmlns:w16se="http://schemas.microsoft.com/office/word/2015/wordml/symex" xmlns:wpg="http://schemas.microsoft.com/office/word/2010/wordprocessingGroup" xmlns:wpi="http://schemas.microsoft.com/office/word/2010/wordprocessingInk" xmlns:wne="http://schemas.microsoft.com/office/word/2006/wordml" xmlns:wps="http://schemas.microsoft.com/office/word/2010/wordprocessingShape" mc:Ignorable="w14 w15 w16se w16cid wp14">
+<w:numbering xmlns:wpc="http://schemas.microsoft.com/office/word/2010/wordprocessingCanvas" xmlns:cx="http://schemas.microsoft.com/office/drawing/2014/chartex" xmlns:mc="http://schemas.openxmlformats.org/markup-compatibility/2006" xmlns:o="urn:schemas-microsoft-com:office:office" xmlns:r="http://schemas.openxmlformats.org/officeDocument/2006/relationships" xmlns:m="http://schemas.openxmlformats.org/officeDocument/2006/math" xmlns:v="urn:schemas-microsoft-com:vml" xmlns:wp14="http://schemas.microsoft.com/office/word/2010/wordprocessingDrawing" xmlns:wp="http://schemas.openxmlformats.org/drawingml/2006/wordprocessingDrawing" xmlns:w10="urn:schemas-microsoft-com:office:word" xmlns:w="http://schemas.openxmlformats.org/wordprocessingml/2006/main" xmlns:w14="http://schemas.microsoft.com/office/word/2010/wordml" xmlns:w15="http://schemas.microsoft.com/office/word/2012/wordml" xmlns:w16se="http://schemas.microsoft.com/office/word/2015/wordml/symex" xmlns:wpg="http://schemas.microsoft.com/office/word/2010/wordprocessingGroup" xmlns:wpi="http://schemas.microsoft.com/office/word/2010/wordprocessingInk" xmlns:wne="http://schemas.microsoft.com/office/word/2006/wordml" xmlns:wps="http://schemas.microsoft.com/office/word/2010/wordprocessingShape" mc:Ignorable="w14 w15 w16se wp14">
   <w:abstractNum w:abstractNumId="0" w15:restartNumberingAfterBreak="0">
     <w:nsid w:val="069B17C0"/>
     <w:multiLevelType w:val="hybridMultilevel"/>
@@ -1163,6 +2706,119 @@
     </w:lvl>
   </w:abstractNum>
   <w:abstractNum w:abstractNumId="2" w15:restartNumberingAfterBreak="0">
+    <w:nsid w:val="11063B9E"/>
+    <w:multiLevelType w:val="hybridMultilevel"/>
+    <w:tmpl w:val="5C34CAE2"/>
+    <w:lvl w:ilvl="0" w:tplc="0C0A0001">
+      <w:start w:val="1"/>
+      <w:numFmt w:val="bullet"/>
+      <w:lvlText w:val=""/>
+      <w:lvlJc w:val="left"/>
+      <w:pPr>
+        <w:ind w:left="720" w:hanging="360"/>
+      </w:pPr>
+      <w:rPr>
+        <w:rFonts w:ascii="Symbol" w:hAnsi="Symbol" w:hint="default"/>
+      </w:rPr>
+    </w:lvl>
+    <w:lvl w:ilvl="1" w:tplc="0C0A0003">
+      <w:start w:val="1"/>
+      <w:numFmt w:val="bullet"/>
+      <w:lvlText w:val="o"/>
+      <w:lvlJc w:val="left"/>
+      <w:pPr>
+        <w:ind w:left="1440" w:hanging="360"/>
+      </w:pPr>
+      <w:rPr>
+        <w:rFonts w:ascii="Courier New" w:hAnsi="Courier New" w:cs="Courier New" w:hint="default"/>
+      </w:rPr>
+    </w:lvl>
+    <w:lvl w:ilvl="2" w:tplc="0C0A0005" w:tentative="1">
+      <w:start w:val="1"/>
+      <w:numFmt w:val="bullet"/>
+      <w:lvlText w:val=""/>
+      <w:lvlJc w:val="left"/>
+      <w:pPr>
+        <w:ind w:left="2160" w:hanging="360"/>
+      </w:pPr>
+      <w:rPr>
+        <w:rFonts w:ascii="Wingdings" w:hAnsi="Wingdings" w:hint="default"/>
+      </w:rPr>
+    </w:lvl>
+    <w:lvl w:ilvl="3" w:tplc="0C0A0001" w:tentative="1">
+      <w:start w:val="1"/>
+      <w:numFmt w:val="bullet"/>
+      <w:lvlText w:val=""/>
+      <w:lvlJc w:val="left"/>
+      <w:pPr>
+        <w:ind w:left="2880" w:hanging="360"/>
+      </w:pPr>
+      <w:rPr>
+        <w:rFonts w:ascii="Symbol" w:hAnsi="Symbol" w:hint="default"/>
+      </w:rPr>
+    </w:lvl>
+    <w:lvl w:ilvl="4" w:tplc="0C0A0003" w:tentative="1">
+      <w:start w:val="1"/>
+      <w:numFmt w:val="bullet"/>
+      <w:lvlText w:val="o"/>
+      <w:lvlJc w:val="left"/>
+      <w:pPr>
+        <w:ind w:left="3600" w:hanging="360"/>
+      </w:pPr>
+      <w:rPr>
+        <w:rFonts w:ascii="Courier New" w:hAnsi="Courier New" w:cs="Courier New" w:hint="default"/>
+      </w:rPr>
+    </w:lvl>
+    <w:lvl w:ilvl="5" w:tplc="0C0A0005" w:tentative="1">
+      <w:start w:val="1"/>
+      <w:numFmt w:val="bullet"/>
+      <w:lvlText w:val=""/>
+      <w:lvlJc w:val="left"/>
+      <w:pPr>
+        <w:ind w:left="4320" w:hanging="360"/>
+      </w:pPr>
+      <w:rPr>
+        <w:rFonts w:ascii="Wingdings" w:hAnsi="Wingdings" w:hint="default"/>
+      </w:rPr>
+    </w:lvl>
+    <w:lvl w:ilvl="6" w:tplc="0C0A0001" w:tentative="1">
+      <w:start w:val="1"/>
+      <w:numFmt w:val="bullet"/>
+      <w:lvlText w:val=""/>
+      <w:lvlJc w:val="left"/>
+      <w:pPr>
+        <w:ind w:left="5040" w:hanging="360"/>
+      </w:pPr>
+      <w:rPr>
+        <w:rFonts w:ascii="Symbol" w:hAnsi="Symbol" w:hint="default"/>
+      </w:rPr>
+    </w:lvl>
+    <w:lvl w:ilvl="7" w:tplc="0C0A0003" w:tentative="1">
+      <w:start w:val="1"/>
+      <w:numFmt w:val="bullet"/>
+      <w:lvlText w:val="o"/>
+      <w:lvlJc w:val="left"/>
+      <w:pPr>
+        <w:ind w:left="5760" w:hanging="360"/>
+      </w:pPr>
+      <w:rPr>
+        <w:rFonts w:ascii="Courier New" w:hAnsi="Courier New" w:cs="Courier New" w:hint="default"/>
+      </w:rPr>
+    </w:lvl>
+    <w:lvl w:ilvl="8" w:tplc="0C0A0005" w:tentative="1">
+      <w:start w:val="1"/>
+      <w:numFmt w:val="bullet"/>
+      <w:lvlText w:val=""/>
+      <w:lvlJc w:val="left"/>
+      <w:pPr>
+        <w:ind w:left="6480" w:hanging="360"/>
+      </w:pPr>
+      <w:rPr>
+        <w:rFonts w:ascii="Wingdings" w:hAnsi="Wingdings" w:hint="default"/>
+      </w:rPr>
+    </w:lvl>
+  </w:abstractNum>
+  <w:abstractNum w:abstractNumId="3" w15:restartNumberingAfterBreak="0">
     <w:nsid w:val="3AF21F88"/>
     <w:multiLevelType w:val="hybridMultilevel"/>
     <w:tmpl w:val="981A9CE2"/>
@@ -1248,7 +2904,7 @@
       </w:pPr>
     </w:lvl>
   </w:abstractNum>
-  <w:abstractNum w:abstractNumId="3" w15:restartNumberingAfterBreak="0">
+  <w:abstractNum w:abstractNumId="4" w15:restartNumberingAfterBreak="0">
     <w:nsid w:val="3FE74E40"/>
     <w:multiLevelType w:val="hybridMultilevel"/>
     <w:tmpl w:val="4AC84D8A"/>
@@ -1361,7 +3017,7 @@
       </w:rPr>
     </w:lvl>
   </w:abstractNum>
-  <w:abstractNum w:abstractNumId="4" w15:restartNumberingAfterBreak="0">
+  <w:abstractNum w:abstractNumId="5" w15:restartNumberingAfterBreak="0">
     <w:nsid w:val="53C74AC4"/>
     <w:multiLevelType w:val="hybridMultilevel"/>
     <w:tmpl w:val="309E8484"/>
@@ -1475,10 +3131,10 @@
     </w:lvl>
   </w:abstractNum>
   <w:num w:numId="1">
-    <w:abstractNumId w:val="4"/>
+    <w:abstractNumId w:val="5"/>
   </w:num>
   <w:num w:numId="2">
-    <w:abstractNumId w:val="3"/>
+    <w:abstractNumId w:val="4"/>
   </w:num>
   <w:num w:numId="3">
     <w:abstractNumId w:val="0"/>
@@ -1487,13 +3143,16 @@
     <w:abstractNumId w:val="1"/>
   </w:num>
   <w:num w:numId="5">
+    <w:abstractNumId w:val="3"/>
+  </w:num>
+  <w:num w:numId="6">
     <w:abstractNumId w:val="2"/>
   </w:num>
 </w:numbering>
 </file>
 
 <file path=word/styles.xml><?xml version="1.0" encoding="utf-8"?>
-<w:styles xmlns:mc="http://schemas.openxmlformats.org/markup-compatibility/2006" xmlns:r="http://schemas.openxmlformats.org/officeDocument/2006/relationships" xmlns:w="http://schemas.openxmlformats.org/wordprocessingml/2006/main" xmlns:w14="http://schemas.microsoft.com/office/word/2010/wordml" xmlns:w15="http://schemas.microsoft.com/office/word/2012/wordml" xmlns:w16cid="http://schemas.microsoft.com/office/word/2016/wordml/cid" xmlns:w16se="http://schemas.microsoft.com/office/word/2015/wordml/symex" mc:Ignorable="w14 w15 w16se w16cid">
+<w:styles xmlns:mc="http://schemas.openxmlformats.org/markup-compatibility/2006" xmlns:r="http://schemas.openxmlformats.org/officeDocument/2006/relationships" xmlns:w="http://schemas.openxmlformats.org/wordprocessingml/2006/main" xmlns:w14="http://schemas.microsoft.com/office/word/2010/wordml" xmlns:w15="http://schemas.microsoft.com/office/word/2012/wordml" xmlns:w16se="http://schemas.microsoft.com/office/word/2015/wordml/symex" mc:Ignorable="w14 w15 w16se">
   <w:docDefaults>
     <w:rPrDefault>
       <w:rPr>
@@ -1509,7 +3168,7 @@
       </w:pPr>
     </w:pPrDefault>
   </w:docDefaults>
-  <w:latentStyles w:defLockedState="0" w:defUIPriority="99" w:defSemiHidden="0" w:defUnhideWhenUsed="0" w:defQFormat="0" w:count="375">
+  <w:latentStyles w:defLockedState="0" w:defUIPriority="99" w:defSemiHidden="0" w:defUnhideWhenUsed="0" w:defQFormat="0" w:count="371">
     <w:lsdException w:name="Normal" w:uiPriority="0" w:qFormat="1"/>
     <w:lsdException w:name="heading 1" w:uiPriority="9" w:qFormat="1"/>
     <w:lsdException w:name="heading 2" w:semiHidden="1" w:uiPriority="9" w:unhideWhenUsed="1" w:qFormat="1"/>
@@ -1881,10 +3540,6 @@
     <w:lsdException w:name="List Table 5 Dark Accent 6" w:uiPriority="50"/>
     <w:lsdException w:name="List Table 6 Colorful Accent 6" w:uiPriority="51"/>
     <w:lsdException w:name="List Table 7 Colorful Accent 6" w:uiPriority="52"/>
-    <w:lsdException w:name="Mention" w:semiHidden="1" w:unhideWhenUsed="1"/>
-    <w:lsdException w:name="Smart Hyperlink" w:semiHidden="1" w:unhideWhenUsed="1"/>
-    <w:lsdException w:name="Hashtag" w:semiHidden="1" w:unhideWhenUsed="1"/>
-    <w:lsdException w:name="Unresolved Mention" w:semiHidden="1" w:unhideWhenUsed="1"/>
   </w:latentStyles>
   <w:style w:type="paragraph" w:default="1" w:styleId="Normal">
     <w:name w:val="Normal"/>
@@ -1931,6 +3586,28 @@
       <w:color w:val="2F5496" w:themeColor="accent1" w:themeShade="BF"/>
       <w:sz w:val="26"/>
       <w:szCs w:val="26"/>
+    </w:rPr>
+  </w:style>
+  <w:style w:type="paragraph" w:styleId="Ttulo3">
+    <w:name w:val="heading 3"/>
+    <w:basedOn w:val="Normal"/>
+    <w:next w:val="Normal"/>
+    <w:link w:val="Ttulo3Car"/>
+    <w:uiPriority w:val="9"/>
+    <w:unhideWhenUsed/>
+    <w:qFormat/>
+    <w:rsid w:val="00E30C1A"/>
+    <w:pPr>
+      <w:keepNext/>
+      <w:keepLines/>
+      <w:spacing w:before="40" w:after="0"/>
+      <w:outlineLvl w:val="2"/>
+    </w:pPr>
+    <w:rPr>
+      <w:rFonts w:asciiTheme="majorHAnsi" w:eastAsiaTheme="majorEastAsia" w:hAnsiTheme="majorHAnsi" w:cstheme="majorBidi"/>
+      <w:color w:val="1F3763" w:themeColor="accent1" w:themeShade="7F"/>
+      <w:sz w:val="24"/>
+      <w:szCs w:val="24"/>
     </w:rPr>
   </w:style>
   <w:style w:type="character" w:default="1" w:styleId="Fuentedeprrafopredeter">
@@ -2049,6 +3726,19 @@
       <w:ind w:left="720"/>
       <w:contextualSpacing/>
     </w:pPr>
+  </w:style>
+  <w:style w:type="character" w:customStyle="1" w:styleId="Ttulo3Car">
+    <w:name w:val="Título 3 Car"/>
+    <w:basedOn w:val="Fuentedeprrafopredeter"/>
+    <w:link w:val="Ttulo3"/>
+    <w:uiPriority w:val="9"/>
+    <w:rsid w:val="00E30C1A"/>
+    <w:rPr>
+      <w:rFonts w:asciiTheme="majorHAnsi" w:eastAsiaTheme="majorEastAsia" w:hAnsiTheme="majorHAnsi" w:cstheme="majorBidi"/>
+      <w:color w:val="1F3763" w:themeColor="accent1" w:themeShade="7F"/>
+      <w:sz w:val="24"/>
+      <w:szCs w:val="24"/>
+    </w:rPr>
   </w:style>
 </w:styles>
 </file>
@@ -2353,7 +4043,7 @@
 </file>
 
 <file path=customXml/itemProps1.xml><?xml version="1.0" encoding="utf-8"?>
-<ds:datastoreItem xmlns:ds="http://schemas.openxmlformats.org/officeDocument/2006/customXml" ds:itemID="{B393F2AA-97AC-4FE5-A7DF-58423A58F22D}">
+<ds:datastoreItem xmlns:ds="http://schemas.openxmlformats.org/officeDocument/2006/customXml" ds:itemID="{DC54596C-7FF9-4A11-835D-3AA0DC833B02}">
   <ds:schemaRefs>
     <ds:schemaRef ds:uri="http://schemas.openxmlformats.org/officeDocument/2006/bibliography"/>
   </ds:schemaRefs>

</xml_diff>